<commit_message>
Updated Mod 1 Assigment
</commit_message>
<xml_diff>
--- a/module-1/alvarado-1.2-github-repository-setup.docx
+++ b/module-1/alvarado-1.2-github-repository-setup.docx
@@ -42,6 +42,9 @@
     </w:p>
     <w:p>
       <w:r>
+        <w:rPr>
+          <w:noProof/>
+        </w:rPr>
         <w:drawing>
           <wp:inline distT="0" distB="0" distL="0" distR="0" wp14:anchorId="3ADB57D7" wp14:editId="2CF7015C">
             <wp:extent cx="5943600" cy="2385695"/>
@@ -87,14 +90,11 @@
     </w:p>
     <w:p>
       <w:r>
-        <w:rPr>
-          <w:noProof/>
-        </w:rPr>
         <w:drawing>
-          <wp:inline distT="0" distB="0" distL="0" distR="0" wp14:anchorId="47499BDB" wp14:editId="4F4FDF4C">
-            <wp:extent cx="5943600" cy="3399155"/>
-            <wp:effectExtent l="0" t="0" r="0" b="0"/>
-            <wp:docPr id="1" name="Picture 1" descr="Graphical user interface&#10;&#10;Description automatically generated"/>
+          <wp:inline distT="0" distB="0" distL="0" distR="0" wp14:anchorId="0B3F1DAE" wp14:editId="2B70B75E">
+            <wp:extent cx="5943600" cy="3269615"/>
+            <wp:effectExtent l="0" t="0" r="0" b="6985"/>
+            <wp:docPr id="1" name="Picture 1" descr="Graphical user interface, text, application, email&#10;&#10;Description automatically generated"/>
             <wp:cNvGraphicFramePr>
               <a:graphicFrameLocks xmlns:a="http://schemas.openxmlformats.org/drawingml/2006/main" noChangeAspect="1"/>
             </wp:cNvGraphicFramePr>
@@ -102,7 +102,7 @@
               <a:graphicData uri="http://schemas.openxmlformats.org/drawingml/2006/picture">
                 <pic:pic xmlns:pic="http://schemas.openxmlformats.org/drawingml/2006/picture">
                   <pic:nvPicPr>
-                    <pic:cNvPr id="1" name="Picture 1" descr="Graphical user interface&#10;&#10;Description automatically generated"/>
+                    <pic:cNvPr id="1" name="Picture 1" descr="Graphical user interface, text, application, email&#10;&#10;Description automatically generated"/>
                     <pic:cNvPicPr/>
                   </pic:nvPicPr>
                   <pic:blipFill>
@@ -114,7 +114,7 @@
                   <pic:spPr>
                     <a:xfrm>
                       <a:off x="0" y="0"/>
-                      <a:ext cx="5943600" cy="3399155"/>
+                      <a:ext cx="5943600" cy="3269615"/>
                     </a:xfrm>
                     <a:prstGeom prst="rect">
                       <a:avLst/>

</xml_diff>